<commit_message>
1：fix log;<br/> 2: fix save blood pressure bug
</commit_message>
<xml_diff>
--- a/android/cavo_sdk_Access_introduction.docx
+++ b/android/cavo_sdk_Access_introduction.docx
@@ -857,132 +857,216 @@
         </w:rPr>
         <w:t xml:space="preserve">document </w:t>
       </w:r>
+    </w:p>
+    <w:p>
+      <w:pPr>
+        <w:ind w:firstLine="420" w:firstLineChars="0"/>
+        <w:rPr>
+          <w:rFonts w:hint="eastAsia"/>
+        </w:rPr>
+      </w:pPr>
+      <w:r>
+        <w:rPr>
+          <w:rFonts w:hint="eastAsia"/>
+        </w:rPr>
+        <w:t xml:space="preserve">The document is in the apidoc folder of the SDK package. Please open index.html in your browser. Currently the document only supports English. </w:t>
+      </w:r>
+    </w:p>
+    <w:p>
+      <w:pPr>
+        <w:ind w:firstLine="420" w:firstLineChars="0"/>
+        <w:rPr>
+          <w:rFonts w:hint="eastAsia"/>
+        </w:rPr>
+      </w:pPr>
+      <w:r>
+        <w:rPr>
+          <w:rFonts w:hint="eastAsia"/>
+        </w:rPr>
+        <w:t>Operation related classes are in the com.wosmart.ukprotocollibary directory.</w:t>
+      </w:r>
+    </w:p>
+    <w:p>
+      <w:pPr>
+        <w:ind w:firstLine="420" w:firstLineChars="0"/>
+        <w:rPr>
+          <w:rFonts w:hint="eastAsia"/>
+        </w:rPr>
+      </w:pPr>
+      <w:r>
+        <w:rPr>
+          <w:rFonts w:hint="eastAsia"/>
+        </w:rPr>
+        <w:t>Entity related classes are in the com.wosmart.ukprotocollibary.applicationlayer directory</w:t>
+      </w:r>
+    </w:p>
+    <w:p>
+      <w:pPr>
+        <w:ind w:firstLine="420" w:firstLineChars="0"/>
+        <w:rPr>
+          <w:rFonts w:hint="default"/>
+        </w:rPr>
+      </w:pPr>
+      <w:r>
+        <w:rPr>
+          <w:rFonts w:hint="eastAsia"/>
+        </w:rPr>
+        <w:t>Database-related classes are in the com.wosmart.ukprotocollibary.model directory</w:t>
+      </w:r>
+    </w:p>
+    <w:p>
+      <w:pPr>
+        <w:ind w:firstLine="420" w:firstLineChars="0"/>
+        <w:rPr>
+          <w:rFonts w:hint="default"/>
+        </w:rPr>
+      </w:pPr>
+    </w:p>
+    <w:p>
+      <w:pPr>
+        <w:ind w:firstLine="420" w:firstLineChars="0"/>
+        <w:rPr>
+          <w:rFonts w:hint="default"/>
+        </w:rPr>
+      </w:pPr>
+    </w:p>
+    <w:p>
+      <w:pPr>
+        <w:pStyle w:val="3"/>
+        <w:bidi w:val="0"/>
+        <w:rPr>
+          <w:rFonts w:hint="default"/>
+        </w:rPr>
+      </w:pPr>
+      <w:r>
+        <w:rPr>
+          <w:rFonts w:hint="default"/>
+        </w:rPr>
+        <w:t>Demo</w:t>
+      </w:r>
+    </w:p>
+    <w:p>
+      <w:pPr>
+        <w:ind w:firstLine="420" w:firstLineChars="0"/>
+        <w:rPr>
+          <w:rFonts w:hint="default"/>
+        </w:rPr>
+      </w:pPr>
+      <w:r>
+        <w:rPr>
+          <w:rFonts w:hint="default"/>
+        </w:rPr>
+        <w:t>The SdkDemo project is in the demo directory of the sdk package. Partners can run t</w:t>
+      </w:r>
+      <w:r>
+        <w:rPr>
+          <w:rFonts w:hint="default"/>
+        </w:rPr>
+        <w:tab/>
+      </w:r>
+      <w:r>
+        <w:rPr>
+          <w:rFonts w:hint="default"/>
+        </w:rPr>
+        <w:t xml:space="preserve">he demo to experience the basic functions. Note: The callback of the operation </w:t>
+      </w:r>
+      <w:r>
+        <w:rPr>
+          <w:rFonts w:hint="default"/>
+        </w:rPr>
+        <w:tab/>
+      </w:r>
+      <w:r>
+        <w:rPr>
+          <w:rFonts w:hint="default"/>
+        </w:rPr>
+        <w:t>effect is only printed a log.</w:t>
+      </w:r>
+    </w:p>
+    <w:p>
+      <w:pPr>
+        <w:ind w:firstLine="420" w:firstLineChars="0"/>
+        <w:rPr>
+          <w:rFonts w:hint="default"/>
+        </w:rPr>
+      </w:pPr>
+    </w:p>
+    <w:p>
+      <w:pPr>
+        <w:pStyle w:val="3"/>
+        <w:bidi w:val="0"/>
+        <w:rPr>
+          <w:rFonts w:hint="eastAsia" w:eastAsia="宋体"/>
+          <w:lang w:eastAsia="zh-Hans"/>
+        </w:rPr>
+      </w:pPr>
+      <w:r>
+        <w:rPr>
+          <w:rFonts w:hint="eastAsia"/>
+          <w:lang w:val="en-US" w:eastAsia="zh-Hans"/>
+        </w:rPr>
+        <w:t>Pro</w:t>
+      </w:r>
+      <w:r>
+        <w:rPr>
+          <w:rFonts w:hint="default"/>
+          <w:lang w:eastAsia="zh-Hans"/>
+        </w:rPr>
+        <w:t>guard</w:t>
+      </w:r>
       <w:bookmarkStart w:id="0" w:name="_GoBack"/>
       <w:bookmarkEnd w:id="0"/>
     </w:p>
     <w:p>
       <w:pPr>
-        <w:ind w:firstLine="420" w:firstLineChars="0"/>
-        <w:rPr>
-          <w:rFonts w:hint="eastAsia"/>
-        </w:rPr>
-      </w:pPr>
-      <w:r>
-        <w:rPr>
-          <w:rFonts w:hint="eastAsia"/>
-        </w:rPr>
-        <w:t xml:space="preserve">The document is in the apidoc folder of the SDK package. Please open index.html in your browser. Currently the document only supports English. </w:t>
-      </w:r>
-    </w:p>
-    <w:p>
-      <w:pPr>
-        <w:ind w:firstLine="420" w:firstLineChars="0"/>
-        <w:rPr>
-          <w:rFonts w:hint="eastAsia"/>
-        </w:rPr>
-      </w:pPr>
-      <w:r>
-        <w:rPr>
-          <w:rFonts w:hint="eastAsia"/>
-        </w:rPr>
-        <w:t>Operation related classes are in the com.wosmart.ukprotocollibary directory.</w:t>
-      </w:r>
-    </w:p>
-    <w:p>
-      <w:pPr>
-        <w:ind w:firstLine="420" w:firstLineChars="0"/>
-        <w:rPr>
-          <w:rFonts w:hint="eastAsia"/>
-        </w:rPr>
-      </w:pPr>
-      <w:r>
-        <w:rPr>
-          <w:rFonts w:hint="eastAsia"/>
-        </w:rPr>
-        <w:t>Entity related classes are in the com.wosmart.ukprotocollibary.applicationlayer directory</w:t>
-      </w:r>
-    </w:p>
-    <w:p>
-      <w:pPr>
-        <w:ind w:firstLine="420" w:firstLineChars="0"/>
-        <w:rPr>
-          <w:rFonts w:hint="default"/>
-        </w:rPr>
-      </w:pPr>
-      <w:r>
-        <w:rPr>
-          <w:rFonts w:hint="eastAsia"/>
-        </w:rPr>
-        <w:t>Database-related classes are in the com.wosmart.ukprotocollibary.model directory</w:t>
-      </w:r>
-    </w:p>
-    <w:p>
-      <w:pPr>
-        <w:ind w:firstLine="420" w:firstLineChars="0"/>
-        <w:rPr>
-          <w:rFonts w:hint="default"/>
-        </w:rPr>
-      </w:pPr>
-    </w:p>
-    <w:p>
-      <w:pPr>
-        <w:ind w:firstLine="420" w:firstLineChars="0"/>
-        <w:rPr>
-          <w:rFonts w:hint="default"/>
-        </w:rPr>
-      </w:pPr>
-    </w:p>
-    <w:p>
-      <w:pPr>
-        <w:pStyle w:val="3"/>
-        <w:bidi w:val="0"/>
-        <w:rPr>
-          <w:rFonts w:hint="default"/>
-        </w:rPr>
-      </w:pPr>
-      <w:r>
-        <w:rPr>
-          <w:rFonts w:hint="default"/>
-        </w:rPr>
-        <w:t>Demo</w:t>
-      </w:r>
-    </w:p>
-    <w:p>
-      <w:pPr>
-        <w:ind w:firstLine="420" w:firstLineChars="0"/>
-        <w:rPr>
-          <w:rFonts w:hint="default"/>
-        </w:rPr>
-      </w:pPr>
-      <w:r>
-        <w:rPr>
-          <w:rFonts w:hint="default"/>
-        </w:rPr>
-        <w:t>The SdkDemo project is in the demo directory of the sdk package. Partners can run t</w:t>
-      </w:r>
-      <w:r>
-        <w:rPr>
-          <w:rFonts w:hint="default"/>
-        </w:rPr>
-        <w:tab/>
-      </w:r>
-      <w:r>
-        <w:rPr>
-          <w:rFonts w:hint="default"/>
-        </w:rPr>
-        <w:t xml:space="preserve">he demo to experience the basic functions. Note: The callback of the operation </w:t>
-      </w:r>
-      <w:r>
-        <w:rPr>
-          <w:rFonts w:hint="default"/>
-        </w:rPr>
-        <w:tab/>
-      </w:r>
-      <w:r>
-        <w:rPr>
-          <w:rFonts w:hint="default"/>
-        </w:rPr>
-        <w:t>effect is only printed a log.</w:t>
+        <w:rPr>
+          <w:rFonts w:hint="default"/>
+        </w:rPr>
+      </w:pPr>
+      <w:r>
+        <w:rPr>
+          <w:rFonts w:hint="default"/>
+        </w:rPr>
+        <w:t>-keep class com.wosmart.ukprotocollibary.**{*;}</w:t>
+      </w:r>
+    </w:p>
+    <w:p>
+      <w:pPr>
+        <w:rPr>
+          <w:rFonts w:hint="default"/>
+        </w:rPr>
+      </w:pPr>
+      <w:r>
+        <w:rPr>
+          <w:rFonts w:hint="default"/>
+        </w:rPr>
+        <w:t>-keep class org.greenrobot.greendao.**{*;}</w:t>
+      </w:r>
+    </w:p>
+    <w:p>
+      <w:pPr>
+        <w:rPr>
+          <w:rFonts w:hint="default"/>
+        </w:rPr>
+      </w:pPr>
+      <w:r>
+        <w:rPr>
+          <w:rFonts w:hint="default"/>
+        </w:rPr>
+        <w:t>-keepclassmembers class * extends org.greenrobot.greendao.AbstractDao {     public static java.lang.String TABLENAME; }</w:t>
+      </w:r>
+    </w:p>
+    <w:p>
+      <w:pPr>
+        <w:rPr>
+          <w:rFonts w:hint="default"/>
+        </w:rPr>
+      </w:pPr>
+      <w:r>
+        <w:rPr>
+          <w:rFonts w:hint="default"/>
+        </w:rPr>
+        <w:t>-keep class **$Properties</w:t>
       </w:r>
     </w:p>
     <w:p>

</xml_diff>

<commit_message>
1：delete DfuService <br/>  2. add [onScreenLightDuration(int currentDuration, int defaultDuration)]
</commit_message>
<xml_diff>
--- a/android/cavo_sdk_Access_introduction.docx
+++ b/android/cavo_sdk_Access_introduction.docx
@@ -799,50 +799,263 @@
           <w:rFonts w:hint="default"/>
           <w:color w:val="FF0000"/>
         </w:rPr>
-        <w:t>4) After the connection is successful, please log in first, and then send the device information, device support function, notification switch and other requests after success.</w:t>
-      </w:r>
-    </w:p>
-    <w:p>
-      <w:pPr>
-        <w:numPr>
-          <w:ilvl w:val="0"/>
-          <w:numId w:val="0"/>
-        </w:numPr>
-        <w:ind w:firstLine="420" w:firstLineChars="0"/>
-        <w:rPr>
-          <w:rFonts w:hint="default"/>
-        </w:rPr>
-      </w:pPr>
-      <w:r>
-        <w:rPr>
-          <w:rFonts w:hint="default"/>
-        </w:rPr>
-        <w:t>5) Set personal information.</w:t>
-      </w:r>
-    </w:p>
-    <w:p>
-      <w:pPr>
-        <w:numPr>
-          <w:ilvl w:val="0"/>
-          <w:numId w:val="0"/>
-        </w:numPr>
-        <w:ind w:firstLine="420" w:firstLineChars="0"/>
-        <w:rPr>
-          <w:rFonts w:hint="eastAsia"/>
-        </w:rPr>
-      </w:pPr>
-      <w:r>
-        <w:rPr>
-          <w:rFonts w:hint="default"/>
-        </w:rPr>
-        <w:t>6) Other operations such as sending synchronous data requests.</w:t>
-      </w:r>
-    </w:p>
-    <w:p>
-      <w:pPr>
-        <w:ind w:firstLine="420" w:firstLineChars="0"/>
-      </w:pPr>
-    </w:p>
+        <w:t xml:space="preserve">4) After the connection is successful, please login first </w:t>
+      </w:r>
+    </w:p>
+    <w:p>
+      <w:pPr>
+        <w:numPr>
+          <w:ilvl w:val="0"/>
+          <w:numId w:val="0"/>
+        </w:numPr>
+        <w:ind w:left="420" w:leftChars="0" w:firstLine="420" w:firstLineChars="0"/>
+        <w:rPr>
+          <w:rFonts w:hint="default"/>
+          <w:color w:val="FF0000"/>
+        </w:rPr>
+      </w:pPr>
+      <w:r>
+        <w:rPr>
+          <w:rFonts w:hint="default"/>
+          <w:color w:val="FF0000"/>
+        </w:rPr>
+        <w:t>WrisbandManager.getInstance().startLoginProcess(</w:t>
+      </w:r>
+      <w:bookmarkStart w:id="0" w:name="_GoBack"/>
+      <w:bookmarkEnd w:id="0"/>
+      <w:r>
+        <w:rPr>
+          <w:rFonts w:hint="default"/>
+          <w:color w:val="FF0000"/>
+        </w:rPr>
+        <w:t xml:space="preserve">), </w:t>
+      </w:r>
+    </w:p>
+    <w:p>
+      <w:pPr>
+        <w:numPr>
+          <w:ilvl w:val="0"/>
+          <w:numId w:val="0"/>
+        </w:numPr>
+        <w:ind w:firstLine="420" w:firstLineChars="0"/>
+        <w:rPr>
+          <w:rFonts w:hint="default"/>
+          <w:color w:val="FF0000"/>
+        </w:rPr>
+      </w:pPr>
+      <w:r>
+        <w:rPr>
+          <w:rFonts w:hint="default"/>
+          <w:color w:val="FF0000"/>
+        </w:rPr>
+        <w:t xml:space="preserve">5) and then </w:t>
+      </w:r>
+      <w:r>
+        <w:rPr>
+          <w:rFonts w:hint="default"/>
+          <w:color w:val="FF0000"/>
+        </w:rPr>
+        <w:t xml:space="preserve">request </w:t>
+      </w:r>
+      <w:r>
+        <w:rPr>
+          <w:rFonts w:hint="default"/>
+          <w:color w:val="FF0000"/>
+        </w:rPr>
+        <w:t xml:space="preserve">the device information </w:t>
+      </w:r>
+    </w:p>
+    <w:p>
+      <w:pPr>
+        <w:numPr>
+          <w:ilvl w:val="0"/>
+          <w:numId w:val="0"/>
+        </w:numPr>
+        <w:ind w:left="420" w:leftChars="0" w:firstLine="420" w:firstLineChars="0"/>
+        <w:rPr>
+          <w:rFonts w:hint="default"/>
+          <w:color w:val="FF0000"/>
+        </w:rPr>
+      </w:pPr>
+      <w:r>
+        <w:rPr>
+          <w:rFonts w:hint="default"/>
+          <w:color w:val="FF0000"/>
+        </w:rPr>
+        <w:t xml:space="preserve">WrisbandManager.getInstance().requestDeviceInfo(), </w:t>
+      </w:r>
+    </w:p>
+    <w:p>
+      <w:pPr>
+        <w:numPr>
+          <w:ilvl w:val="0"/>
+          <w:numId w:val="0"/>
+        </w:numPr>
+        <w:ind w:firstLine="420" w:firstLineChars="0"/>
+        <w:rPr>
+          <w:rFonts w:hint="default"/>
+          <w:color w:val="FF0000"/>
+        </w:rPr>
+      </w:pPr>
+      <w:r>
+        <w:rPr>
+          <w:rFonts w:hint="default"/>
+          <w:color w:val="FF0000"/>
+        </w:rPr>
+        <w:t xml:space="preserve">6) </w:t>
+      </w:r>
+      <w:r>
+        <w:rPr>
+          <w:rFonts w:hint="default"/>
+          <w:color w:val="FF0000"/>
+        </w:rPr>
+        <w:t xml:space="preserve">request </w:t>
+      </w:r>
+      <w:r>
+        <w:rPr>
+          <w:rFonts w:hint="default"/>
+          <w:color w:val="FF0000"/>
+        </w:rPr>
+        <w:t>device</w:t>
+      </w:r>
+      <w:r>
+        <w:rPr>
+          <w:rFonts w:hint="default"/>
+          <w:color w:val="FF0000"/>
+        </w:rPr>
+        <w:t xml:space="preserve"> </w:t>
+      </w:r>
+      <w:r>
+        <w:rPr>
+          <w:rFonts w:hint="default"/>
+          <w:color w:val="FF0000"/>
+        </w:rPr>
+        <w:t xml:space="preserve">support function </w:t>
+      </w:r>
+    </w:p>
+    <w:p>
+      <w:pPr>
+        <w:numPr>
+          <w:ilvl w:val="0"/>
+          <w:numId w:val="0"/>
+        </w:numPr>
+        <w:ind w:left="420" w:leftChars="0" w:firstLine="420" w:firstLineChars="0"/>
+        <w:rPr>
+          <w:rFonts w:hint="default"/>
+          <w:color w:val="FF0000"/>
+        </w:rPr>
+      </w:pPr>
+      <w:r>
+        <w:rPr>
+          <w:rFonts w:hint="default"/>
+          <w:color w:val="FF0000"/>
+        </w:rPr>
+        <w:t xml:space="preserve">WrisbandManager.getInstance().sendFunctionReq(), </w:t>
+      </w:r>
+    </w:p>
+    <w:p>
+      <w:pPr>
+        <w:numPr>
+          <w:ilvl w:val="0"/>
+          <w:numId w:val="0"/>
+        </w:numPr>
+        <w:ind w:firstLine="420" w:firstLineChars="0"/>
+        <w:rPr>
+          <w:rFonts w:hint="default"/>
+        </w:rPr>
+      </w:pPr>
+      <w:r>
+        <w:rPr>
+          <w:rFonts w:hint="default"/>
+        </w:rPr>
+        <w:t>7) Set personal information.</w:t>
+      </w:r>
+    </w:p>
+    <w:p>
+      <w:pPr>
+        <w:numPr>
+          <w:ilvl w:val="0"/>
+          <w:numId w:val="0"/>
+        </w:numPr>
+        <w:ind w:leftChars="200" w:firstLine="420"/>
+        <w:rPr>
+          <w:rFonts w:hint="default"/>
+        </w:rPr>
+      </w:pPr>
+      <w:r>
+        <w:rPr>
+          <w:rFonts w:hint="default"/>
+        </w:rPr>
+        <w:t>WristbandManager.getInstance().</w:t>
+      </w:r>
+      <w:r>
+        <w:rPr>
+          <w:rFonts w:hint="default"/>
+        </w:rPr>
+        <w:t>setUserProfile</w:t>
+      </w:r>
+      <w:r>
+        <w:rPr>
+          <w:rFonts w:hint="default"/>
+        </w:rPr>
+        <w:t>();</w:t>
+      </w:r>
+    </w:p>
+    <w:p>
+      <w:pPr>
+        <w:numPr>
+          <w:ilvl w:val="0"/>
+          <w:numId w:val="3"/>
+        </w:numPr>
+        <w:ind w:firstLine="420" w:firstLineChars="0"/>
+        <w:rPr>
+          <w:rFonts w:hint="default"/>
+        </w:rPr>
+      </w:pPr>
+      <w:r>
+        <w:rPr>
+          <w:rFonts w:hint="default"/>
+        </w:rPr>
+        <w:t>Other operations such as sending synchronous data requests.</w:t>
+      </w:r>
+      <w:r>
+        <w:rPr>
+          <w:rFonts w:hint="default"/>
+        </w:rPr>
+        <w:t xml:space="preserve"> </w:t>
+      </w:r>
+    </w:p>
+    <w:p>
+      <w:pPr>
+        <w:numPr>
+          <w:ilvl w:val="0"/>
+          <w:numId w:val="0"/>
+        </w:numPr>
+        <w:ind w:leftChars="200" w:firstLine="420"/>
+        <w:rPr>
+          <w:rFonts w:hint="default"/>
+        </w:rPr>
+      </w:pPr>
+      <w:r>
+        <w:rPr>
+          <w:rFonts w:hint="default"/>
+        </w:rPr>
+        <w:t>WristbandManager.getInstance().</w:t>
+      </w:r>
+      <w:r>
+        <w:rPr>
+          <w:rFonts w:hint="default"/>
+        </w:rPr>
+        <w:t>sendDataRequest</w:t>
+      </w:r>
+      <w:r>
+        <w:rPr>
+          <w:rFonts w:hint="default"/>
+        </w:rPr>
+        <w:t>();</w:t>
+      </w:r>
+    </w:p>
+    <w:p/>
     <w:p>
       <w:pPr>
         <w:pStyle w:val="3"/>
@@ -1014,8 +1227,6 @@
         </w:rPr>
         <w:t>guard</w:t>
       </w:r>
-      <w:bookmarkStart w:id="0" w:name="_GoBack"/>
-      <w:bookmarkEnd w:id="0"/>
     </w:p>
     <w:p>
       <w:pPr>
@@ -1191,11 +1402,26 @@
       </w:rPr>
     </w:lvl>
   </w:abstractNum>
+  <w:abstractNum w:abstractNumId="2">
+    <w:nsid w:val="65B316B1"/>
+    <w:multiLevelType w:val="singleLevel"/>
+    <w:tmpl w:val="65B316B1"/>
+    <w:lvl w:ilvl="0" w:tentative="0">
+      <w:start w:val="8"/>
+      <w:numFmt w:val="decimal"/>
+      <w:suff w:val="space"/>
+      <w:lvlText w:val="%1)"/>
+      <w:lvlJc w:val="left"/>
+    </w:lvl>
+  </w:abstractNum>
   <w:num w:numId="1">
     <w:abstractNumId w:val="0"/>
   </w:num>
   <w:num w:numId="2">
     <w:abstractNumId w:val="1"/>
+  </w:num>
+  <w:num w:numId="3">
+    <w:abstractNumId w:val="2"/>
   </w:num>
 </w:numbering>
 </file>

</xml_diff>